<commit_message>
working on study guide
</commit_message>
<xml_diff>
--- a/final_study/Final Study Guide.docx
+++ b/final_study/Final Study Guide.docx
@@ -7,15 +7,15 @@
         <w:pStyle w:val="NoSpacing"/>
         <w:rPr>
           <w:b/>
-          <w:sz w:val="18"/>
-          <w:szCs w:val="18"/>
-        </w:rPr>
-      </w:pPr>
-      <w:r>
-        <w:rPr>
-          <w:b/>
-          <w:sz w:val="18"/>
-          <w:szCs w:val="18"/>
+          <w:sz w:val="24"/>
+          <w:szCs w:val="24"/>
+        </w:rPr>
+      </w:pPr>
+      <w:r>
+        <w:rPr>
+          <w:b/>
+          <w:sz w:val="24"/>
+          <w:szCs w:val="24"/>
         </w:rPr>
         <w:t>Final Study Guide</w:t>
       </w:r>
@@ -24,22 +24,22 @@
       <w:pPr>
         <w:pStyle w:val="NoSpacing"/>
         <w:rPr>
-          <w:sz w:val="18"/>
-          <w:szCs w:val="18"/>
-        </w:rPr>
-      </w:pPr>
-      <w:r>
-        <w:rPr>
-          <w:b/>
-          <w:sz w:val="18"/>
-          <w:szCs w:val="18"/>
+          <w:sz w:val="24"/>
+          <w:szCs w:val="24"/>
+        </w:rPr>
+      </w:pPr>
+      <w:r>
+        <w:rPr>
+          <w:b/>
+          <w:sz w:val="24"/>
+          <w:szCs w:val="24"/>
         </w:rPr>
         <w:t>Expression:</w:t>
       </w:r>
       <w:r>
         <w:rPr>
-          <w:sz w:val="18"/>
-          <w:szCs w:val="18"/>
+          <w:sz w:val="24"/>
+          <w:szCs w:val="24"/>
         </w:rPr>
         <w:t xml:space="preserve"> Means of expressing computation, Combination of values and operators that has a value</w:t>
       </w:r>
@@ -48,22 +48,22 @@
       <w:pPr>
         <w:pStyle w:val="NoSpacing"/>
         <w:rPr>
-          <w:sz w:val="18"/>
-          <w:szCs w:val="18"/>
-        </w:rPr>
-      </w:pPr>
-      <w:r>
-        <w:rPr>
-          <w:b/>
-          <w:sz w:val="18"/>
-          <w:szCs w:val="18"/>
+          <w:sz w:val="24"/>
+          <w:szCs w:val="24"/>
+        </w:rPr>
+      </w:pPr>
+      <w:r>
+        <w:rPr>
+          <w:b/>
+          <w:sz w:val="24"/>
+          <w:szCs w:val="24"/>
         </w:rPr>
         <w:t>Operator Overloading</w:t>
       </w:r>
       <w:r>
         <w:rPr>
-          <w:sz w:val="18"/>
-          <w:szCs w:val="18"/>
+          <w:sz w:val="24"/>
+          <w:szCs w:val="24"/>
         </w:rPr>
         <w:t>: Can users overload operators? Does the language overload operators? How does this affect the language?</w:t>
       </w:r>
@@ -72,70 +72,70 @@
       <w:pPr>
         <w:pStyle w:val="NoSpacing"/>
         <w:rPr>
-          <w:sz w:val="18"/>
-          <w:szCs w:val="18"/>
-        </w:rPr>
-      </w:pPr>
-      <w:r>
-        <w:rPr>
-          <w:b/>
-          <w:sz w:val="18"/>
-          <w:szCs w:val="18"/>
+          <w:sz w:val="24"/>
+          <w:szCs w:val="24"/>
+        </w:rPr>
+      </w:pPr>
+      <w:r>
+        <w:rPr>
+          <w:b/>
+          <w:sz w:val="24"/>
+          <w:szCs w:val="24"/>
         </w:rPr>
         <w:t xml:space="preserve">Side Effects: </w:t>
       </w:r>
       <w:r>
         <w:rPr>
-          <w:sz w:val="18"/>
-          <w:szCs w:val="18"/>
+          <w:sz w:val="24"/>
+          <w:szCs w:val="24"/>
         </w:rPr>
         <w:t xml:space="preserve">An observable change of global state made by a function call. Ex. Output </w:t>
       </w:r>
       <w:proofErr w:type="spellStart"/>
       <w:r>
         <w:rPr>
-          <w:sz w:val="18"/>
-          <w:szCs w:val="18"/>
+          <w:sz w:val="24"/>
+          <w:szCs w:val="24"/>
         </w:rPr>
         <w:t>param</w:t>
       </w:r>
       <w:proofErr w:type="spellEnd"/>
       <w:r>
         <w:rPr>
-          <w:sz w:val="18"/>
-          <w:szCs w:val="18"/>
+          <w:sz w:val="24"/>
+          <w:szCs w:val="24"/>
         </w:rPr>
         <w:t xml:space="preserve">, global </w:t>
       </w:r>
       <w:proofErr w:type="spellStart"/>
       <w:r>
         <w:rPr>
-          <w:sz w:val="18"/>
-          <w:szCs w:val="18"/>
+          <w:sz w:val="24"/>
+          <w:szCs w:val="24"/>
         </w:rPr>
         <w:t>var</w:t>
       </w:r>
       <w:proofErr w:type="spellEnd"/>
       <w:r>
         <w:rPr>
-          <w:sz w:val="18"/>
-          <w:szCs w:val="18"/>
+          <w:sz w:val="24"/>
+          <w:szCs w:val="24"/>
         </w:rPr>
         <w:t xml:space="preserve">, class </w:t>
       </w:r>
       <w:proofErr w:type="spellStart"/>
       <w:r>
         <w:rPr>
-          <w:sz w:val="18"/>
-          <w:szCs w:val="18"/>
+          <w:sz w:val="24"/>
+          <w:szCs w:val="24"/>
         </w:rPr>
         <w:t>var</w:t>
       </w:r>
       <w:proofErr w:type="spellEnd"/>
       <w:r>
         <w:rPr>
-          <w:sz w:val="18"/>
-          <w:szCs w:val="18"/>
+          <w:sz w:val="24"/>
+          <w:szCs w:val="24"/>
         </w:rPr>
         <w:t>, IO</w:t>
       </w:r>
@@ -144,77 +144,77 @@
       <w:pPr>
         <w:pStyle w:val="NoSpacing"/>
         <w:rPr>
-          <w:sz w:val="18"/>
-          <w:szCs w:val="18"/>
-        </w:rPr>
-      </w:pPr>
-      <w:r>
-        <w:rPr>
-          <w:b/>
-          <w:sz w:val="18"/>
-          <w:szCs w:val="18"/>
+          <w:sz w:val="24"/>
+          <w:szCs w:val="24"/>
+        </w:rPr>
+      </w:pPr>
+      <w:r>
+        <w:rPr>
+          <w:b/>
+          <w:sz w:val="24"/>
+          <w:szCs w:val="24"/>
         </w:rPr>
         <w:t>Referential Transparency:</w:t>
       </w:r>
       <w:r>
         <w:rPr>
-          <w:sz w:val="18"/>
-          <w:szCs w:val="18"/>
+          <w:sz w:val="24"/>
+          <w:szCs w:val="24"/>
         </w:rPr>
         <w:t xml:space="preserve"> If an expression has no side </w:t>
       </w:r>
       <w:proofErr w:type="gramStart"/>
       <w:r>
         <w:rPr>
-          <w:sz w:val="18"/>
-          <w:szCs w:val="18"/>
+          <w:sz w:val="24"/>
+          <w:szCs w:val="24"/>
         </w:rPr>
         <w:t>effects</w:t>
       </w:r>
       <w:proofErr w:type="gramEnd"/>
       <w:r>
         <w:rPr>
-          <w:sz w:val="18"/>
-          <w:szCs w:val="18"/>
+          <w:sz w:val="24"/>
+          <w:szCs w:val="24"/>
         </w:rPr>
         <w:t xml:space="preserve"> it can be thought of as a reference to its value. Functions </w:t>
       </w:r>
       <w:proofErr w:type="gramStart"/>
       <w:r>
         <w:rPr>
-          <w:sz w:val="18"/>
-          <w:szCs w:val="18"/>
+          <w:sz w:val="24"/>
+          <w:szCs w:val="24"/>
         </w:rPr>
         <w:t>are called</w:t>
       </w:r>
       <w:proofErr w:type="gramEnd"/>
       <w:r>
         <w:rPr>
-          <w:sz w:val="18"/>
-          <w:szCs w:val="18"/>
+          <w:sz w:val="24"/>
+          <w:szCs w:val="24"/>
         </w:rPr>
         <w:t xml:space="preserve"> </w:t>
       </w:r>
       <w:r>
         <w:rPr>
           <w:b/>
-          <w:sz w:val="18"/>
-          <w:szCs w:val="18"/>
+          <w:sz w:val="24"/>
+          <w:szCs w:val="24"/>
         </w:rPr>
         <w:t>pure</w:t>
       </w:r>
       <w:r>
         <w:rPr>
-          <w:sz w:val="18"/>
-          <w:szCs w:val="18"/>
+          <w:sz w:val="24"/>
+          <w:szCs w:val="24"/>
         </w:rPr>
         <w:t xml:space="preserve"> if they have this property. Four major causes of impurity: Error, Non-determinism, Context, </w:t>
       </w:r>
       <w:proofErr w:type="gramStart"/>
       <w:r>
         <w:rPr>
-          <w:sz w:val="18"/>
-          <w:szCs w:val="18"/>
+          <w:sz w:val="24"/>
+          <w:szCs w:val="24"/>
         </w:rPr>
         <w:t>Destruction</w:t>
       </w:r>
@@ -224,54 +224,54 @@
       <w:pPr>
         <w:pStyle w:val="NoSpacing"/>
         <w:rPr>
-          <w:sz w:val="18"/>
-          <w:szCs w:val="18"/>
-        </w:rPr>
-      </w:pPr>
-      <w:r>
-        <w:rPr>
-          <w:b/>
-          <w:sz w:val="18"/>
-          <w:szCs w:val="18"/>
+          <w:sz w:val="24"/>
+          <w:szCs w:val="24"/>
+        </w:rPr>
+      </w:pPr>
+      <w:r>
+        <w:rPr>
+          <w:b/>
+          <w:sz w:val="24"/>
+          <w:szCs w:val="24"/>
         </w:rPr>
         <w:t xml:space="preserve">Short-Circuit Evaluation: </w:t>
       </w:r>
       <w:r>
         <w:rPr>
-          <w:sz w:val="18"/>
-          <w:szCs w:val="18"/>
+          <w:sz w:val="24"/>
+          <w:szCs w:val="24"/>
         </w:rPr>
         <w:t xml:space="preserve">If the value of an expression can be and is determined without revaluating the whole expression it </w:t>
       </w:r>
       <w:proofErr w:type="gramStart"/>
       <w:r>
         <w:rPr>
-          <w:sz w:val="18"/>
-          <w:szCs w:val="18"/>
+          <w:sz w:val="24"/>
+          <w:szCs w:val="24"/>
         </w:rPr>
         <w:t>is called</w:t>
       </w:r>
       <w:proofErr w:type="gramEnd"/>
       <w:r>
         <w:rPr>
-          <w:sz w:val="18"/>
-          <w:szCs w:val="18"/>
+          <w:sz w:val="24"/>
+          <w:szCs w:val="24"/>
         </w:rPr>
         <w:t xml:space="preserve"> short circuit evaluation. Common with Boolean algebra 0*X – </w:t>
       </w:r>
       <w:proofErr w:type="gramStart"/>
       <w:r>
         <w:rPr>
-          <w:sz w:val="18"/>
-          <w:szCs w:val="18"/>
+          <w:sz w:val="24"/>
+          <w:szCs w:val="24"/>
         </w:rPr>
         <w:t>0</w:t>
       </w:r>
       <w:proofErr w:type="gramEnd"/>
       <w:r>
         <w:rPr>
-          <w:sz w:val="18"/>
-          <w:szCs w:val="18"/>
+          <w:sz w:val="24"/>
+          <w:szCs w:val="24"/>
         </w:rPr>
         <w:t>, 1+X=1. Also possible with memorized pure functions</w:t>
       </w:r>
@@ -280,22 +280,22 @@
       <w:pPr>
         <w:pStyle w:val="NoSpacing"/>
         <w:rPr>
-          <w:sz w:val="18"/>
-          <w:szCs w:val="18"/>
-        </w:rPr>
-      </w:pPr>
-      <w:r>
-        <w:rPr>
-          <w:b/>
-          <w:sz w:val="18"/>
-          <w:szCs w:val="18"/>
+          <w:sz w:val="24"/>
+          <w:szCs w:val="24"/>
+        </w:rPr>
+      </w:pPr>
+      <w:r>
+        <w:rPr>
+          <w:b/>
+          <w:sz w:val="24"/>
+          <w:szCs w:val="24"/>
         </w:rPr>
         <w:t>Lazy vs Eager Evaluation:</w:t>
       </w:r>
       <w:r>
         <w:rPr>
-          <w:sz w:val="18"/>
-          <w:szCs w:val="18"/>
+          <w:sz w:val="24"/>
+          <w:szCs w:val="24"/>
         </w:rPr>
         <w:t xml:space="preserve"> Eager – expressions become values at earliest opportunity. Lazy – expressions become values at the latest possible moment. Very common in functional languages. Allows expression of infinite objects – but not their evaluation</w:t>
       </w:r>
@@ -304,22 +304,22 @@
       <w:pPr>
         <w:pStyle w:val="NoSpacing"/>
         <w:rPr>
-          <w:sz w:val="18"/>
-          <w:szCs w:val="18"/>
-        </w:rPr>
-      </w:pPr>
-      <w:r>
-        <w:rPr>
-          <w:b/>
-          <w:sz w:val="18"/>
-          <w:szCs w:val="18"/>
+          <w:sz w:val="24"/>
+          <w:szCs w:val="24"/>
+        </w:rPr>
+      </w:pPr>
+      <w:r>
+        <w:rPr>
+          <w:b/>
+          <w:sz w:val="24"/>
+          <w:szCs w:val="24"/>
         </w:rPr>
         <w:t xml:space="preserve">Arithmetic Expressions: </w:t>
       </w:r>
       <w:r>
         <w:rPr>
-          <w:sz w:val="18"/>
-          <w:szCs w:val="18"/>
+          <w:sz w:val="24"/>
+          <w:szCs w:val="24"/>
         </w:rPr>
         <w:t>Unary, Binary – (Infix, Prefix, Postfix), Ternary</w:t>
       </w:r>
@@ -328,38 +328,38 @@
       <w:pPr>
         <w:pStyle w:val="NoSpacing"/>
         <w:rPr>
-          <w:sz w:val="18"/>
-          <w:szCs w:val="18"/>
-        </w:rPr>
-      </w:pPr>
-      <w:r>
-        <w:rPr>
-          <w:b/>
-          <w:sz w:val="18"/>
-          <w:szCs w:val="18"/>
+          <w:sz w:val="24"/>
+          <w:szCs w:val="24"/>
+        </w:rPr>
+      </w:pPr>
+      <w:r>
+        <w:rPr>
+          <w:b/>
+          <w:sz w:val="24"/>
+          <w:szCs w:val="24"/>
         </w:rPr>
         <w:t xml:space="preserve">Boolean Expressions: </w:t>
       </w:r>
       <w:r>
         <w:rPr>
-          <w:sz w:val="18"/>
-          <w:szCs w:val="18"/>
+          <w:sz w:val="24"/>
+          <w:szCs w:val="24"/>
         </w:rPr>
         <w:t xml:space="preserve">Comparisons – </w:t>
       </w:r>
       <w:proofErr w:type="gramStart"/>
       <w:r>
         <w:rPr>
-          <w:sz w:val="18"/>
-          <w:szCs w:val="18"/>
+          <w:sz w:val="24"/>
+          <w:szCs w:val="24"/>
         </w:rPr>
         <w:t>Two</w:t>
       </w:r>
       <w:proofErr w:type="gramEnd"/>
       <w:r>
         <w:rPr>
-          <w:sz w:val="18"/>
-          <w:szCs w:val="18"/>
+          <w:sz w:val="24"/>
+          <w:szCs w:val="24"/>
         </w:rPr>
         <w:t xml:space="preserve"> way and Three way comparison, Boolean algebra</w:t>
       </w:r>
@@ -368,22 +368,22 @@
       <w:pPr>
         <w:pStyle w:val="NoSpacing"/>
         <w:rPr>
-          <w:sz w:val="18"/>
-          <w:szCs w:val="18"/>
-        </w:rPr>
-      </w:pPr>
-      <w:r>
-        <w:rPr>
-          <w:b/>
-          <w:sz w:val="18"/>
-          <w:szCs w:val="18"/>
+          <w:sz w:val="24"/>
+          <w:szCs w:val="24"/>
+        </w:rPr>
+      </w:pPr>
+      <w:r>
+        <w:rPr>
+          <w:b/>
+          <w:sz w:val="24"/>
+          <w:szCs w:val="24"/>
         </w:rPr>
         <w:t xml:space="preserve">Assignment: </w:t>
       </w:r>
       <w:r>
         <w:rPr>
-          <w:sz w:val="18"/>
-          <w:szCs w:val="18"/>
+          <w:sz w:val="24"/>
+          <w:szCs w:val="24"/>
         </w:rPr>
         <w:t>Procedural Languages – Write to memory, always a side effect. Functional and Logic – Create a new name binding to a constant value.</w:t>
       </w:r>
@@ -395,54 +395,54 @@
           <w:bottom w:val="single" w:sz="6" w:space="1" w:color="auto"/>
         </w:pBdr>
         <w:rPr>
-          <w:sz w:val="18"/>
-          <w:szCs w:val="18"/>
-        </w:rPr>
-      </w:pPr>
-      <w:r>
-        <w:rPr>
-          <w:b/>
-          <w:sz w:val="18"/>
-          <w:szCs w:val="18"/>
+          <w:sz w:val="24"/>
+          <w:szCs w:val="24"/>
+        </w:rPr>
+      </w:pPr>
+      <w:r>
+        <w:rPr>
+          <w:b/>
+          <w:sz w:val="24"/>
+          <w:szCs w:val="24"/>
         </w:rPr>
         <w:t xml:space="preserve">Type Conversions: </w:t>
       </w:r>
       <w:r>
         <w:rPr>
-          <w:sz w:val="18"/>
-          <w:szCs w:val="18"/>
+          <w:sz w:val="24"/>
+          <w:szCs w:val="24"/>
         </w:rPr>
         <w:t xml:space="preserve">Narrowing, widening, casting. Which operations </w:t>
       </w:r>
       <w:proofErr w:type="gramStart"/>
       <w:r>
         <w:rPr>
-          <w:sz w:val="18"/>
-          <w:szCs w:val="18"/>
+          <w:sz w:val="24"/>
+          <w:szCs w:val="24"/>
         </w:rPr>
         <w:t>are allowed</w:t>
       </w:r>
       <w:proofErr w:type="gramEnd"/>
       <w:r>
         <w:rPr>
-          <w:sz w:val="18"/>
-          <w:szCs w:val="18"/>
+          <w:sz w:val="24"/>
+          <w:szCs w:val="24"/>
         </w:rPr>
         <w:t xml:space="preserve">? Which are implicit and which explicit? </w:t>
       </w:r>
       <w:proofErr w:type="gramStart"/>
       <w:r>
         <w:rPr>
-          <w:sz w:val="18"/>
-          <w:szCs w:val="18"/>
+          <w:sz w:val="24"/>
+          <w:szCs w:val="24"/>
         </w:rPr>
         <w:t>Are mixed mode expressions allowed</w:t>
       </w:r>
       <w:proofErr w:type="gramEnd"/>
       <w:r>
         <w:rPr>
-          <w:sz w:val="18"/>
-          <w:szCs w:val="18"/>
+          <w:sz w:val="24"/>
+          <w:szCs w:val="24"/>
         </w:rPr>
         <w:t xml:space="preserve">? </w:t>
       </w:r>
@@ -451,22 +451,22 @@
       <w:pPr>
         <w:pStyle w:val="NoSpacing"/>
         <w:rPr>
-          <w:sz w:val="18"/>
-          <w:szCs w:val="18"/>
-        </w:rPr>
-      </w:pPr>
-      <w:r>
-        <w:rPr>
-          <w:b/>
-          <w:sz w:val="18"/>
-          <w:szCs w:val="18"/>
+          <w:sz w:val="24"/>
+          <w:szCs w:val="24"/>
+        </w:rPr>
+      </w:pPr>
+      <w:r>
+        <w:rPr>
+          <w:b/>
+          <w:sz w:val="24"/>
+          <w:szCs w:val="24"/>
         </w:rPr>
         <w:t>Control – Selection</w:t>
       </w:r>
       <w:r>
         <w:rPr>
-          <w:sz w:val="18"/>
-          <w:szCs w:val="18"/>
+          <w:sz w:val="24"/>
+          <w:szCs w:val="24"/>
         </w:rPr>
         <w:t>: Statements that allow conditional execution</w:t>
       </w:r>
@@ -475,22 +475,22 @@
       <w:pPr>
         <w:pStyle w:val="NoSpacing"/>
         <w:rPr>
-          <w:sz w:val="18"/>
-          <w:szCs w:val="18"/>
-        </w:rPr>
-      </w:pPr>
-      <w:r>
-        <w:rPr>
-          <w:b/>
-          <w:sz w:val="18"/>
-          <w:szCs w:val="18"/>
+          <w:sz w:val="24"/>
+          <w:szCs w:val="24"/>
+        </w:rPr>
+      </w:pPr>
+      <w:r>
+        <w:rPr>
+          <w:b/>
+          <w:sz w:val="24"/>
+          <w:szCs w:val="24"/>
         </w:rPr>
         <w:t>Two Way:</w:t>
       </w:r>
       <w:r>
         <w:rPr>
-          <w:sz w:val="18"/>
-          <w:szCs w:val="18"/>
+          <w:sz w:val="24"/>
+          <w:szCs w:val="24"/>
         </w:rPr>
         <w:t xml:space="preserve"> If – then – else. What is the type of the control expression? What is the form of the clause? Single statement? Block?</w:t>
       </w:r>
@@ -499,22 +499,22 @@
       <w:pPr>
         <w:pStyle w:val="NoSpacing"/>
         <w:rPr>
-          <w:sz w:val="18"/>
-          <w:szCs w:val="18"/>
-        </w:rPr>
-      </w:pPr>
-      <w:r>
-        <w:rPr>
-          <w:b/>
-          <w:sz w:val="18"/>
-          <w:szCs w:val="18"/>
+          <w:sz w:val="24"/>
+          <w:szCs w:val="24"/>
+        </w:rPr>
+      </w:pPr>
+      <w:r>
+        <w:rPr>
+          <w:b/>
+          <w:sz w:val="24"/>
+          <w:szCs w:val="24"/>
         </w:rPr>
         <w:t xml:space="preserve">Nesting ambiguity: </w:t>
       </w:r>
       <w:r>
         <w:rPr>
-          <w:sz w:val="18"/>
-          <w:szCs w:val="18"/>
+          <w:sz w:val="24"/>
+          <w:szCs w:val="24"/>
         </w:rPr>
         <w:t>if e1 if e2 c1 else c2. Where does the else belong? Only occurs if clause form permits</w:t>
       </w:r>
@@ -523,46 +523,46 @@
       <w:pPr>
         <w:pStyle w:val="NoSpacing"/>
         <w:rPr>
-          <w:sz w:val="18"/>
-          <w:szCs w:val="18"/>
-        </w:rPr>
-      </w:pPr>
-      <w:r>
-        <w:rPr>
-          <w:b/>
-          <w:sz w:val="18"/>
-          <w:szCs w:val="18"/>
+          <w:sz w:val="24"/>
+          <w:szCs w:val="24"/>
+        </w:rPr>
+      </w:pPr>
+      <w:r>
+        <w:rPr>
+          <w:b/>
+          <w:sz w:val="24"/>
+          <w:szCs w:val="24"/>
         </w:rPr>
         <w:t>Multiple Selection:</w:t>
       </w:r>
       <w:r>
         <w:rPr>
-          <w:sz w:val="18"/>
-          <w:szCs w:val="18"/>
+          <w:sz w:val="24"/>
+          <w:szCs w:val="24"/>
         </w:rPr>
         <w:t xml:space="preserve"> Switch – Case – Patterns. What is the form of the selection expression? How </w:t>
       </w:r>
       <w:proofErr w:type="gramStart"/>
       <w:r>
         <w:rPr>
-          <w:sz w:val="18"/>
-          <w:szCs w:val="18"/>
+          <w:sz w:val="24"/>
+          <w:szCs w:val="24"/>
         </w:rPr>
         <w:t>are the cases specified</w:t>
       </w:r>
       <w:proofErr w:type="gramEnd"/>
       <w:r>
         <w:rPr>
-          <w:sz w:val="18"/>
-          <w:szCs w:val="18"/>
+          <w:sz w:val="24"/>
+          <w:szCs w:val="24"/>
         </w:rPr>
         <w:t xml:space="preserve">? </w:t>
       </w:r>
       <w:proofErr w:type="gramStart"/>
       <w:r>
         <w:rPr>
-          <w:sz w:val="18"/>
-          <w:szCs w:val="18"/>
+          <w:sz w:val="24"/>
+          <w:szCs w:val="24"/>
         </w:rPr>
         <w:t>What if nothing matches?</w:t>
       </w:r>
@@ -572,29 +572,29 @@
       <w:pPr>
         <w:pStyle w:val="NoSpacing"/>
         <w:rPr>
-          <w:sz w:val="18"/>
-          <w:szCs w:val="18"/>
-        </w:rPr>
-      </w:pPr>
-      <w:r>
-        <w:rPr>
-          <w:sz w:val="18"/>
-          <w:szCs w:val="18"/>
+          <w:sz w:val="24"/>
+          <w:szCs w:val="24"/>
+        </w:rPr>
+      </w:pPr>
+      <w:r>
+        <w:rPr>
+          <w:sz w:val="24"/>
+          <w:szCs w:val="24"/>
         </w:rPr>
         <w:t xml:space="preserve"> </w:t>
       </w:r>
       <w:r>
         <w:rPr>
           <w:b/>
-          <w:sz w:val="18"/>
-          <w:szCs w:val="18"/>
+          <w:sz w:val="24"/>
+          <w:szCs w:val="24"/>
         </w:rPr>
         <w:t xml:space="preserve">Multiple Selection implementation: </w:t>
       </w:r>
       <w:r>
         <w:rPr>
-          <w:sz w:val="18"/>
-          <w:szCs w:val="18"/>
+          <w:sz w:val="24"/>
+          <w:szCs w:val="24"/>
         </w:rPr>
         <w:t>Nested ifs, Tree – (Command Pattern), Jump Tables</w:t>
       </w:r>
@@ -603,38 +603,38 @@
       <w:pPr>
         <w:pStyle w:val="NoSpacing"/>
         <w:rPr>
-          <w:sz w:val="18"/>
-          <w:szCs w:val="18"/>
-        </w:rPr>
-      </w:pPr>
-      <w:r>
-        <w:rPr>
-          <w:b/>
-          <w:sz w:val="18"/>
-          <w:szCs w:val="18"/>
+          <w:sz w:val="24"/>
+          <w:szCs w:val="24"/>
+        </w:rPr>
+      </w:pPr>
+      <w:r>
+        <w:rPr>
+          <w:b/>
+          <w:sz w:val="24"/>
+          <w:szCs w:val="24"/>
         </w:rPr>
         <w:t>Iteration:</w:t>
       </w:r>
       <w:r>
         <w:rPr>
-          <w:sz w:val="18"/>
-          <w:szCs w:val="18"/>
+          <w:sz w:val="24"/>
+          <w:szCs w:val="24"/>
         </w:rPr>
         <w:t xml:space="preserve"> Used for repetition, </w:t>
       </w:r>
       <w:proofErr w:type="gramStart"/>
       <w:r>
         <w:rPr>
-          <w:sz w:val="18"/>
-          <w:szCs w:val="18"/>
+          <w:sz w:val="24"/>
+          <w:szCs w:val="24"/>
         </w:rPr>
         <w:t>How</w:t>
       </w:r>
       <w:proofErr w:type="gramEnd"/>
       <w:r>
         <w:rPr>
-          <w:sz w:val="18"/>
-          <w:szCs w:val="18"/>
+          <w:sz w:val="24"/>
+          <w:szCs w:val="24"/>
         </w:rPr>
         <w:t xml:space="preserve"> is it controlled, Where does the control structure appear, Can be replaced by recursion</w:t>
       </w:r>
@@ -643,38 +643,38 @@
       <w:pPr>
         <w:pStyle w:val="NoSpacing"/>
         <w:rPr>
-          <w:sz w:val="18"/>
-          <w:szCs w:val="18"/>
-        </w:rPr>
-      </w:pPr>
-      <w:r>
-        <w:rPr>
-          <w:b/>
-          <w:sz w:val="18"/>
-          <w:szCs w:val="18"/>
+          <w:sz w:val="24"/>
+          <w:szCs w:val="24"/>
+        </w:rPr>
+      </w:pPr>
+      <w:r>
+        <w:rPr>
+          <w:b/>
+          <w:sz w:val="24"/>
+          <w:szCs w:val="24"/>
         </w:rPr>
         <w:t>Counter Controlled Loops:</w:t>
       </w:r>
       <w:r>
         <w:rPr>
-          <w:sz w:val="18"/>
-          <w:szCs w:val="18"/>
+          <w:sz w:val="24"/>
+          <w:szCs w:val="24"/>
         </w:rPr>
         <w:t xml:space="preserve"> Has a loop variable, Loop variable has </w:t>
       </w:r>
       <w:proofErr w:type="gramStart"/>
       <w:r>
         <w:rPr>
-          <w:sz w:val="18"/>
-          <w:szCs w:val="18"/>
+          <w:sz w:val="24"/>
+          <w:szCs w:val="24"/>
         </w:rPr>
         <w:t>a begin</w:t>
       </w:r>
       <w:proofErr w:type="gramEnd"/>
       <w:r>
         <w:rPr>
-          <w:sz w:val="18"/>
-          <w:szCs w:val="18"/>
+          <w:sz w:val="24"/>
+          <w:szCs w:val="24"/>
         </w:rPr>
         <w:t>, end, and step. For, For each</w:t>
       </w:r>
@@ -683,70 +683,70 @@
       <w:pPr>
         <w:pStyle w:val="NoSpacing"/>
         <w:rPr>
-          <w:sz w:val="18"/>
-          <w:szCs w:val="18"/>
-        </w:rPr>
-      </w:pPr>
-      <w:r>
-        <w:rPr>
-          <w:b/>
-          <w:sz w:val="18"/>
-          <w:szCs w:val="18"/>
+          <w:sz w:val="24"/>
+          <w:szCs w:val="24"/>
+        </w:rPr>
+      </w:pPr>
+      <w:r>
+        <w:rPr>
+          <w:b/>
+          <w:sz w:val="24"/>
+          <w:szCs w:val="24"/>
         </w:rPr>
         <w:t>Logically Controlled Loops:</w:t>
       </w:r>
       <w:r>
         <w:rPr>
-          <w:sz w:val="18"/>
-          <w:szCs w:val="18"/>
+          <w:sz w:val="24"/>
+          <w:szCs w:val="24"/>
         </w:rPr>
         <w:t xml:space="preserve"> Has a condition, Is the test before or after the loop, </w:t>
       </w:r>
       <w:proofErr w:type="gramStart"/>
       <w:r>
         <w:rPr>
-          <w:sz w:val="18"/>
-          <w:szCs w:val="18"/>
+          <w:sz w:val="24"/>
+          <w:szCs w:val="24"/>
         </w:rPr>
         <w:t>While(</w:t>
       </w:r>
       <w:proofErr w:type="gramEnd"/>
       <w:r>
         <w:rPr>
-          <w:sz w:val="18"/>
-          <w:szCs w:val="18"/>
+          <w:sz w:val="24"/>
+          <w:szCs w:val="24"/>
         </w:rPr>
         <w:t xml:space="preserve">e), </w:t>
       </w:r>
       <w:proofErr w:type="spellStart"/>
       <w:r>
         <w:rPr>
-          <w:sz w:val="18"/>
-          <w:szCs w:val="18"/>
+          <w:sz w:val="24"/>
+          <w:szCs w:val="24"/>
         </w:rPr>
         <w:t>do..</w:t>
       </w:r>
       <w:proofErr w:type="gramStart"/>
       <w:r>
         <w:rPr>
-          <w:sz w:val="18"/>
-          <w:szCs w:val="18"/>
+          <w:sz w:val="24"/>
+          <w:szCs w:val="24"/>
         </w:rPr>
         <w:t>while</w:t>
       </w:r>
       <w:proofErr w:type="spellEnd"/>
       <w:r>
         <w:rPr>
-          <w:sz w:val="18"/>
-          <w:szCs w:val="18"/>
+          <w:sz w:val="24"/>
+          <w:szCs w:val="24"/>
         </w:rPr>
         <w:t>(</w:t>
       </w:r>
       <w:proofErr w:type="gramEnd"/>
       <w:r>
         <w:rPr>
-          <w:sz w:val="18"/>
-          <w:szCs w:val="18"/>
+          <w:sz w:val="24"/>
+          <w:szCs w:val="24"/>
         </w:rPr>
         <w:t>e)</w:t>
       </w:r>
@@ -755,30 +755,30 @@
       <w:pPr>
         <w:pStyle w:val="NoSpacing"/>
         <w:rPr>
-          <w:sz w:val="18"/>
-          <w:szCs w:val="18"/>
-        </w:rPr>
-      </w:pPr>
-      <w:r>
-        <w:rPr>
-          <w:b/>
-          <w:sz w:val="18"/>
-          <w:szCs w:val="18"/>
+          <w:sz w:val="24"/>
+          <w:szCs w:val="24"/>
+        </w:rPr>
+      </w:pPr>
+      <w:r>
+        <w:rPr>
+          <w:b/>
+          <w:sz w:val="24"/>
+          <w:szCs w:val="24"/>
         </w:rPr>
         <w:t>Loop Control Statements:</w:t>
       </w:r>
       <w:r>
         <w:rPr>
-          <w:sz w:val="18"/>
-          <w:szCs w:val="18"/>
+          <w:sz w:val="24"/>
+          <w:szCs w:val="24"/>
         </w:rPr>
         <w:t xml:space="preserve"> User located loop exits – break, last. Skip statement- continue. Used to eliminate some uses of </w:t>
       </w:r>
       <w:proofErr w:type="spellStart"/>
       <w:r>
         <w:rPr>
-          <w:sz w:val="18"/>
-          <w:szCs w:val="18"/>
+          <w:sz w:val="24"/>
+          <w:szCs w:val="24"/>
         </w:rPr>
         <w:t>goto</w:t>
       </w:r>
@@ -788,70 +788,70 @@
       <w:pPr>
         <w:pStyle w:val="NoSpacing"/>
         <w:rPr>
-          <w:sz w:val="18"/>
-          <w:szCs w:val="18"/>
-        </w:rPr>
-      </w:pPr>
-      <w:r>
-        <w:rPr>
-          <w:b/>
-          <w:sz w:val="18"/>
-          <w:szCs w:val="18"/>
+          <w:sz w:val="24"/>
+          <w:szCs w:val="24"/>
+        </w:rPr>
+      </w:pPr>
+      <w:r>
+        <w:rPr>
+          <w:b/>
+          <w:sz w:val="24"/>
+          <w:szCs w:val="24"/>
         </w:rPr>
         <w:t xml:space="preserve">Unconditional Branch: </w:t>
       </w:r>
       <w:r>
         <w:rPr>
-          <w:sz w:val="18"/>
-          <w:szCs w:val="18"/>
+          <w:sz w:val="24"/>
+          <w:szCs w:val="24"/>
         </w:rPr>
         <w:t xml:space="preserve">Most flexible and powerful of statements. Other control structures </w:t>
       </w:r>
       <w:proofErr w:type="gramStart"/>
       <w:r>
         <w:rPr>
-          <w:sz w:val="18"/>
-          <w:szCs w:val="18"/>
+          <w:sz w:val="24"/>
+          <w:szCs w:val="24"/>
         </w:rPr>
         <w:t>can be implemented</w:t>
       </w:r>
       <w:proofErr w:type="gramEnd"/>
       <w:r>
         <w:rPr>
-          <w:sz w:val="18"/>
-          <w:szCs w:val="18"/>
+          <w:sz w:val="24"/>
+          <w:szCs w:val="24"/>
         </w:rPr>
         <w:t xml:space="preserve"> in terms of </w:t>
       </w:r>
       <w:proofErr w:type="spellStart"/>
       <w:r>
         <w:rPr>
-          <w:sz w:val="18"/>
-          <w:szCs w:val="18"/>
+          <w:sz w:val="24"/>
+          <w:szCs w:val="24"/>
         </w:rPr>
         <w:t>goto</w:t>
       </w:r>
       <w:proofErr w:type="spellEnd"/>
       <w:r>
         <w:rPr>
-          <w:sz w:val="18"/>
-          <w:szCs w:val="18"/>
+          <w:sz w:val="24"/>
+          <w:szCs w:val="24"/>
         </w:rPr>
         <w:t xml:space="preserve">. Some languages </w:t>
       </w:r>
       <w:proofErr w:type="gramStart"/>
       <w:r>
         <w:rPr>
-          <w:sz w:val="18"/>
-          <w:szCs w:val="18"/>
+          <w:sz w:val="24"/>
+          <w:szCs w:val="24"/>
         </w:rPr>
         <w:t>don’t</w:t>
       </w:r>
       <w:proofErr w:type="gramEnd"/>
       <w:r>
         <w:rPr>
-          <w:sz w:val="18"/>
-          <w:szCs w:val="18"/>
+          <w:sz w:val="24"/>
+          <w:szCs w:val="24"/>
         </w:rPr>
         <w:t xml:space="preserve"> have it.</w:t>
       </w:r>
@@ -860,16 +860,16 @@
       <w:pPr>
         <w:pStyle w:val="NoSpacing"/>
         <w:rPr>
-          <w:sz w:val="18"/>
-          <w:szCs w:val="18"/>
+          <w:sz w:val="24"/>
+          <w:szCs w:val="24"/>
         </w:rPr>
       </w:pPr>
       <w:proofErr w:type="spellStart"/>
       <w:r>
         <w:rPr>
           <w:b/>
-          <w:sz w:val="18"/>
-          <w:szCs w:val="18"/>
+          <w:sz w:val="24"/>
+          <w:szCs w:val="24"/>
         </w:rPr>
         <w:t>Goto</w:t>
       </w:r>
@@ -877,24 +877,24 @@
       <w:r>
         <w:rPr>
           <w:b/>
-          <w:sz w:val="18"/>
-          <w:szCs w:val="18"/>
+          <w:sz w:val="24"/>
+          <w:szCs w:val="24"/>
         </w:rPr>
         <w:t xml:space="preserve"> Considered Harmful: </w:t>
       </w:r>
       <w:proofErr w:type="spellStart"/>
       <w:r>
         <w:rPr>
-          <w:sz w:val="18"/>
-          <w:szCs w:val="18"/>
+          <w:sz w:val="24"/>
+          <w:szCs w:val="24"/>
         </w:rPr>
         <w:t>Dijkstra’s</w:t>
       </w:r>
       <w:proofErr w:type="spellEnd"/>
       <w:r>
         <w:rPr>
-          <w:sz w:val="18"/>
-          <w:szCs w:val="18"/>
+          <w:sz w:val="24"/>
+          <w:szCs w:val="24"/>
         </w:rPr>
         <w:t xml:space="preserve"> 1968 seminal paper</w:t>
       </w:r>
@@ -906,38 +906,38 @@
           <w:bottom w:val="single" w:sz="6" w:space="1" w:color="auto"/>
         </w:pBdr>
         <w:rPr>
-          <w:sz w:val="18"/>
-          <w:szCs w:val="18"/>
-        </w:rPr>
-      </w:pPr>
-      <w:r>
-        <w:rPr>
-          <w:b/>
-          <w:sz w:val="18"/>
-          <w:szCs w:val="18"/>
+          <w:sz w:val="24"/>
+          <w:szCs w:val="24"/>
+        </w:rPr>
+      </w:pPr>
+      <w:r>
+        <w:rPr>
+          <w:b/>
+          <w:sz w:val="24"/>
+          <w:szCs w:val="24"/>
         </w:rPr>
         <w:t xml:space="preserve">Guarded Commands: </w:t>
       </w:r>
       <w:r>
         <w:rPr>
-          <w:sz w:val="18"/>
-          <w:szCs w:val="18"/>
+          <w:sz w:val="24"/>
+          <w:szCs w:val="24"/>
         </w:rPr>
         <w:t xml:space="preserve">Introduced by </w:t>
       </w:r>
       <w:proofErr w:type="spellStart"/>
       <w:r>
         <w:rPr>
-          <w:sz w:val="18"/>
-          <w:szCs w:val="18"/>
+          <w:sz w:val="24"/>
+          <w:szCs w:val="24"/>
         </w:rPr>
         <w:t>Dijkstra</w:t>
       </w:r>
       <w:proofErr w:type="spellEnd"/>
       <w:r>
         <w:rPr>
-          <w:sz w:val="18"/>
-          <w:szCs w:val="18"/>
+          <w:sz w:val="24"/>
+          <w:szCs w:val="24"/>
         </w:rPr>
         <w:t xml:space="preserve"> </w:t>
       </w:r>
@@ -945,8 +945,8 @@
       <w:proofErr w:type="gramStart"/>
       <w:r>
         <w:rPr>
-          <w:sz w:val="18"/>
-          <w:szCs w:val="18"/>
+          <w:sz w:val="24"/>
+          <w:szCs w:val="24"/>
         </w:rPr>
         <w:t>ni</w:t>
       </w:r>
@@ -954,24 +954,24 @@
       <w:proofErr w:type="gramEnd"/>
       <w:r>
         <w:rPr>
-          <w:sz w:val="18"/>
-          <w:szCs w:val="18"/>
+          <w:sz w:val="24"/>
+          <w:szCs w:val="24"/>
         </w:rPr>
         <w:t xml:space="preserve"> 1975. A block of statements with Boolean guards. One expression </w:t>
       </w:r>
       <w:proofErr w:type="spellStart"/>
       <w:r>
         <w:rPr>
-          <w:sz w:val="18"/>
-          <w:szCs w:val="18"/>
+          <w:sz w:val="24"/>
+          <w:szCs w:val="24"/>
         </w:rPr>
         <w:t>whos</w:t>
       </w:r>
       <w:proofErr w:type="spellEnd"/>
       <w:r>
         <w:rPr>
-          <w:sz w:val="18"/>
-          <w:szCs w:val="18"/>
+          <w:sz w:val="24"/>
+          <w:szCs w:val="24"/>
         </w:rPr>
         <w:t xml:space="preserve"> guard is true is executed. </w:t>
       </w:r>
@@ -980,62 +980,63 @@
       <w:pPr>
         <w:pStyle w:val="NoSpacing"/>
         <w:rPr>
-          <w:sz w:val="18"/>
-          <w:szCs w:val="18"/>
-        </w:rPr>
-      </w:pPr>
-      <w:r>
-        <w:rPr>
-          <w:b/>
-          <w:sz w:val="18"/>
-          <w:szCs w:val="18"/>
-        </w:rPr>
+          <w:sz w:val="24"/>
+          <w:szCs w:val="24"/>
+        </w:rPr>
+      </w:pPr>
+      <w:r>
+        <w:rPr>
+          <w:b/>
+          <w:sz w:val="24"/>
+          <w:szCs w:val="24"/>
+        </w:rPr>
+        <w:lastRenderedPageBreak/>
         <w:t>Subprograms</w:t>
       </w:r>
       <w:r>
         <w:rPr>
           <w:b/>
-          <w:sz w:val="18"/>
-          <w:szCs w:val="18"/>
+          <w:sz w:val="24"/>
+          <w:szCs w:val="24"/>
         </w:rPr>
         <w:t xml:space="preserve"> – Subprogram:</w:t>
       </w:r>
       <w:r>
         <w:rPr>
-          <w:sz w:val="18"/>
-          <w:szCs w:val="18"/>
+          <w:sz w:val="24"/>
+          <w:szCs w:val="24"/>
         </w:rPr>
         <w:t xml:space="preserve"> Basic subprograms </w:t>
       </w:r>
       <w:proofErr w:type="gramStart"/>
       <w:r>
         <w:rPr>
-          <w:sz w:val="18"/>
-          <w:szCs w:val="18"/>
+          <w:sz w:val="24"/>
+          <w:szCs w:val="24"/>
         </w:rPr>
         <w:t>have:</w:t>
       </w:r>
       <w:proofErr w:type="gramEnd"/>
       <w:r>
         <w:rPr>
-          <w:sz w:val="18"/>
-          <w:szCs w:val="18"/>
+          <w:sz w:val="24"/>
+          <w:szCs w:val="24"/>
         </w:rPr>
         <w:t xml:space="preserve"> Single entry point, suspend the caller, Multiple entry points gives </w:t>
       </w:r>
       <w:proofErr w:type="spellStart"/>
       <w:r>
         <w:rPr>
-          <w:sz w:val="18"/>
-          <w:szCs w:val="18"/>
+          <w:sz w:val="24"/>
+          <w:szCs w:val="24"/>
         </w:rPr>
         <w:t>coroutines</w:t>
       </w:r>
       <w:proofErr w:type="spellEnd"/>
       <w:r>
         <w:rPr>
-          <w:sz w:val="18"/>
-          <w:szCs w:val="18"/>
+          <w:sz w:val="24"/>
+          <w:szCs w:val="24"/>
         </w:rPr>
         <w:t>, Avoiding suspension gives concurrency</w:t>
       </w:r>
@@ -1044,38 +1045,38 @@
       <w:pPr>
         <w:pStyle w:val="NoSpacing"/>
         <w:rPr>
-          <w:sz w:val="18"/>
-          <w:szCs w:val="18"/>
-        </w:rPr>
-      </w:pPr>
-      <w:r>
-        <w:rPr>
-          <w:b/>
-          <w:sz w:val="18"/>
-          <w:szCs w:val="18"/>
+          <w:sz w:val="24"/>
+          <w:szCs w:val="24"/>
+        </w:rPr>
+      </w:pPr>
+      <w:r>
+        <w:rPr>
+          <w:b/>
+          <w:sz w:val="24"/>
+          <w:szCs w:val="24"/>
         </w:rPr>
         <w:t>Definition:</w:t>
       </w:r>
       <w:r>
         <w:rPr>
-          <w:sz w:val="18"/>
-          <w:szCs w:val="18"/>
+          <w:sz w:val="24"/>
+          <w:szCs w:val="24"/>
         </w:rPr>
         <w:t xml:space="preserve"> The definition </w:t>
       </w:r>
       <w:proofErr w:type="gramStart"/>
       <w:r>
         <w:rPr>
-          <w:sz w:val="18"/>
-          <w:szCs w:val="18"/>
+          <w:sz w:val="24"/>
+          <w:szCs w:val="24"/>
         </w:rPr>
         <w:t>includes:</w:t>
       </w:r>
       <w:proofErr w:type="gramEnd"/>
       <w:r>
         <w:rPr>
-          <w:sz w:val="18"/>
-          <w:szCs w:val="18"/>
+          <w:sz w:val="24"/>
+          <w:szCs w:val="24"/>
         </w:rPr>
         <w:t xml:space="preserve"> Interface, Actions</w:t>
       </w:r>
@@ -1084,22 +1085,22 @@
       <w:pPr>
         <w:pStyle w:val="NoSpacing"/>
         <w:rPr>
-          <w:sz w:val="18"/>
-          <w:szCs w:val="18"/>
-        </w:rPr>
-      </w:pPr>
-      <w:r>
-        <w:rPr>
-          <w:b/>
-          <w:sz w:val="18"/>
-          <w:szCs w:val="18"/>
+          <w:sz w:val="24"/>
+          <w:szCs w:val="24"/>
+        </w:rPr>
+      </w:pPr>
+      <w:r>
+        <w:rPr>
+          <w:b/>
+          <w:sz w:val="24"/>
+          <w:szCs w:val="24"/>
         </w:rPr>
         <w:t>Call and Return:</w:t>
       </w:r>
       <w:r>
         <w:rPr>
-          <w:sz w:val="18"/>
-          <w:szCs w:val="18"/>
+          <w:sz w:val="24"/>
+          <w:szCs w:val="24"/>
         </w:rPr>
         <w:t xml:space="preserve"> Call – the request to enter a subprogram. Return – The resumption of the calling program (possibly with a value). A subprogram is active between call and return</w:t>
       </w:r>
@@ -1108,38 +1109,38 @@
       <w:pPr>
         <w:pStyle w:val="NoSpacing"/>
         <w:rPr>
-          <w:sz w:val="18"/>
-          <w:szCs w:val="18"/>
-        </w:rPr>
-      </w:pPr>
-      <w:r>
-        <w:rPr>
-          <w:b/>
-          <w:sz w:val="18"/>
-          <w:szCs w:val="18"/>
+          <w:sz w:val="24"/>
+          <w:szCs w:val="24"/>
+        </w:rPr>
+      </w:pPr>
+      <w:r>
+        <w:rPr>
+          <w:b/>
+          <w:sz w:val="24"/>
+          <w:szCs w:val="24"/>
         </w:rPr>
         <w:t xml:space="preserve">Procedures and Functions: </w:t>
       </w:r>
       <w:r>
         <w:rPr>
-          <w:sz w:val="18"/>
-          <w:szCs w:val="18"/>
+          <w:sz w:val="24"/>
+          <w:szCs w:val="24"/>
         </w:rPr>
         <w:t xml:space="preserve"> Procedures do not return, </w:t>
       </w:r>
       <w:proofErr w:type="gramStart"/>
       <w:r>
         <w:rPr>
-          <w:sz w:val="18"/>
-          <w:szCs w:val="18"/>
+          <w:sz w:val="24"/>
+          <w:szCs w:val="24"/>
         </w:rPr>
         <w:t>are intended</w:t>
       </w:r>
       <w:proofErr w:type="gramEnd"/>
       <w:r>
         <w:rPr>
-          <w:sz w:val="18"/>
-          <w:szCs w:val="18"/>
+          <w:sz w:val="24"/>
+          <w:szCs w:val="24"/>
         </w:rPr>
         <w:t xml:space="preserve"> as extension points for statements in the language and mostly a feature of older languages. Functions return, modeled on math functions, and generally should not have side effects.</w:t>
       </w:r>
@@ -1148,16 +1149,16 @@
       <w:pPr>
         <w:pStyle w:val="NoSpacing"/>
         <w:rPr>
-          <w:sz w:val="18"/>
-          <w:szCs w:val="18"/>
+          <w:sz w:val="24"/>
+          <w:szCs w:val="24"/>
         </w:rPr>
       </w:pPr>
       <w:proofErr w:type="spellStart"/>
       <w:r>
         <w:rPr>
           <w:b/>
-          <w:sz w:val="18"/>
-          <w:szCs w:val="18"/>
+          <w:sz w:val="24"/>
+          <w:szCs w:val="24"/>
         </w:rPr>
         <w:t>Coroutines</w:t>
       </w:r>
@@ -1165,15 +1166,15 @@
       <w:r>
         <w:rPr>
           <w:b/>
-          <w:sz w:val="18"/>
-          <w:szCs w:val="18"/>
+          <w:sz w:val="24"/>
+          <w:szCs w:val="24"/>
         </w:rPr>
         <w:t xml:space="preserve">: </w:t>
       </w:r>
       <w:r>
         <w:rPr>
-          <w:sz w:val="18"/>
-          <w:szCs w:val="18"/>
+          <w:sz w:val="24"/>
+          <w:szCs w:val="24"/>
         </w:rPr>
         <w:t xml:space="preserve"> Include yield and resume. Yield returns a value but maintains current state. Resume restarts co-routine after last yield. Call and return still exist and define the lifetime. </w:t>
       </w:r>
@@ -1182,22 +1183,22 @@
       <w:pPr>
         <w:pStyle w:val="NoSpacing"/>
         <w:rPr>
-          <w:sz w:val="18"/>
-          <w:szCs w:val="18"/>
-        </w:rPr>
-      </w:pPr>
-      <w:r>
-        <w:rPr>
-          <w:b/>
-          <w:sz w:val="18"/>
-          <w:szCs w:val="18"/>
+          <w:sz w:val="24"/>
+          <w:szCs w:val="24"/>
+        </w:rPr>
+      </w:pPr>
+      <w:r>
+        <w:rPr>
+          <w:b/>
+          <w:sz w:val="24"/>
+          <w:szCs w:val="24"/>
         </w:rPr>
         <w:t>Side effects:</w:t>
       </w:r>
       <w:r>
         <w:rPr>
-          <w:sz w:val="18"/>
-          <w:szCs w:val="18"/>
+          <w:sz w:val="24"/>
+          <w:szCs w:val="24"/>
         </w:rPr>
         <w:t xml:space="preserve"> Ways in which a CS function is not like a math function. Context: global variables, static local variables. Error, Non-determinisms, Destruction – I/O, out parameter.</w:t>
       </w:r>
@@ -1206,69 +1207,62 @@
       <w:pPr>
         <w:pStyle w:val="NoSpacing"/>
         <w:rPr>
-          <w:sz w:val="18"/>
-          <w:szCs w:val="18"/>
-        </w:rPr>
-      </w:pPr>
-      <w:r>
-        <w:rPr>
-          <w:b/>
-          <w:sz w:val="18"/>
-          <w:szCs w:val="18"/>
+          <w:sz w:val="24"/>
+          <w:szCs w:val="24"/>
+        </w:rPr>
+      </w:pPr>
+      <w:r>
+        <w:rPr>
+          <w:b/>
+          <w:sz w:val="24"/>
+          <w:szCs w:val="24"/>
         </w:rPr>
         <w:t xml:space="preserve">Referencing Environments: </w:t>
       </w:r>
       <w:r>
         <w:rPr>
-          <w:sz w:val="18"/>
-          <w:szCs w:val="18"/>
-        </w:rPr>
-        <w:t>Set of bindings visible to a subprogram – local variables, nested</w:t>
-      </w:r>
-      <w:r>
-        <w:rPr>
-          <w:sz w:val="18"/>
-          <w:szCs w:val="18"/>
-        </w:rPr>
-        <w:t xml:space="preserve"> subprograms. </w:t>
-      </w:r>
-    </w:p>
-    <w:p>
-      <w:pPr>
-        <w:pStyle w:val="NoSpacing"/>
-        <w:rPr>
-          <w:sz w:val="18"/>
-          <w:szCs w:val="18"/>
-        </w:rPr>
-      </w:pPr>
-      <w:r>
-        <w:rPr>
-          <w:b/>
-          <w:sz w:val="18"/>
-          <w:szCs w:val="18"/>
+          <w:sz w:val="24"/>
+          <w:szCs w:val="24"/>
+        </w:rPr>
+        <w:t xml:space="preserve">Set of bindings visible to a subprogram – local variables, nested subprograms. </w:t>
+      </w:r>
+    </w:p>
+    <w:p>
+      <w:pPr>
+        <w:pStyle w:val="NoSpacing"/>
+        <w:rPr>
+          <w:sz w:val="24"/>
+          <w:szCs w:val="24"/>
+        </w:rPr>
+      </w:pPr>
+      <w:r>
+        <w:rPr>
+          <w:b/>
+          <w:sz w:val="24"/>
+          <w:szCs w:val="24"/>
         </w:rPr>
         <w:t>Closures:</w:t>
       </w:r>
       <w:r>
         <w:rPr>
-          <w:sz w:val="18"/>
-          <w:szCs w:val="18"/>
+          <w:sz w:val="24"/>
+          <w:szCs w:val="24"/>
         </w:rPr>
         <w:t xml:space="preserve"> A subprogram and its referencing environment </w:t>
       </w:r>
       <w:proofErr w:type="gramStart"/>
       <w:r>
         <w:rPr>
-          <w:sz w:val="18"/>
-          <w:szCs w:val="18"/>
+          <w:sz w:val="24"/>
+          <w:szCs w:val="24"/>
         </w:rPr>
         <w:t>are called</w:t>
       </w:r>
       <w:proofErr w:type="gramEnd"/>
       <w:r>
         <w:rPr>
-          <w:sz w:val="18"/>
-          <w:szCs w:val="18"/>
+          <w:sz w:val="24"/>
+          <w:szCs w:val="24"/>
         </w:rPr>
         <w:t xml:space="preserve"> a closure</w:t>
       </w:r>
@@ -1277,30 +1271,30 @@
       <w:pPr>
         <w:pStyle w:val="NoSpacing"/>
         <w:rPr>
-          <w:sz w:val="18"/>
-          <w:szCs w:val="18"/>
-        </w:rPr>
-      </w:pPr>
-      <w:r>
-        <w:rPr>
-          <w:b/>
-          <w:sz w:val="18"/>
-          <w:szCs w:val="18"/>
+          <w:sz w:val="24"/>
+          <w:szCs w:val="24"/>
+        </w:rPr>
+      </w:pPr>
+      <w:r>
+        <w:rPr>
+          <w:b/>
+          <w:sz w:val="24"/>
+          <w:szCs w:val="24"/>
         </w:rPr>
         <w:t>Return Values:</w:t>
       </w:r>
       <w:r>
         <w:rPr>
-          <w:sz w:val="18"/>
-          <w:szCs w:val="18"/>
+          <w:sz w:val="24"/>
+          <w:szCs w:val="24"/>
         </w:rPr>
         <w:t xml:space="preserve"> What are the types of return. What are the number of return </w:t>
       </w:r>
       <w:proofErr w:type="gramStart"/>
       <w:r>
         <w:rPr>
-          <w:sz w:val="18"/>
-          <w:szCs w:val="18"/>
+          <w:sz w:val="24"/>
+          <w:szCs w:val="24"/>
         </w:rPr>
         <w:t>types</w:t>
       </w:r>
@@ -1310,54 +1304,54 @@
       <w:pPr>
         <w:pStyle w:val="NoSpacing"/>
         <w:rPr>
-          <w:sz w:val="18"/>
-          <w:szCs w:val="18"/>
-        </w:rPr>
-      </w:pPr>
-      <w:r>
-        <w:rPr>
-          <w:b/>
-          <w:sz w:val="18"/>
-          <w:szCs w:val="18"/>
+          <w:sz w:val="24"/>
+          <w:szCs w:val="24"/>
+        </w:rPr>
+      </w:pPr>
+      <w:r>
+        <w:rPr>
+          <w:b/>
+          <w:sz w:val="24"/>
+          <w:szCs w:val="24"/>
         </w:rPr>
         <w:t>Formal and Actual:</w:t>
       </w:r>
       <w:r>
         <w:rPr>
-          <w:sz w:val="18"/>
-          <w:szCs w:val="18"/>
+          <w:sz w:val="24"/>
+          <w:szCs w:val="24"/>
         </w:rPr>
         <w:t xml:space="preserve"> The parameter definitions in the header </w:t>
       </w:r>
       <w:proofErr w:type="gramStart"/>
       <w:r>
         <w:rPr>
-          <w:sz w:val="18"/>
-          <w:szCs w:val="18"/>
+          <w:sz w:val="24"/>
+          <w:szCs w:val="24"/>
         </w:rPr>
         <w:t>are called</w:t>
       </w:r>
       <w:proofErr w:type="gramEnd"/>
       <w:r>
         <w:rPr>
-          <w:sz w:val="18"/>
-          <w:szCs w:val="18"/>
+          <w:sz w:val="24"/>
+          <w:szCs w:val="24"/>
         </w:rPr>
         <w:t xml:space="preserve"> formal. The parameter values in a call site </w:t>
       </w:r>
       <w:proofErr w:type="gramStart"/>
       <w:r>
         <w:rPr>
-          <w:sz w:val="18"/>
-          <w:szCs w:val="18"/>
+          <w:sz w:val="24"/>
+          <w:szCs w:val="24"/>
         </w:rPr>
         <w:t>are called</w:t>
       </w:r>
       <w:proofErr w:type="gramEnd"/>
       <w:r>
         <w:rPr>
-          <w:sz w:val="18"/>
-          <w:szCs w:val="18"/>
+          <w:sz w:val="24"/>
+          <w:szCs w:val="24"/>
         </w:rPr>
         <w:t xml:space="preserve"> actual. </w:t>
       </w:r>
@@ -1365,94 +1359,477 @@
     <w:p>
       <w:pPr>
         <w:pStyle w:val="NoSpacing"/>
-      </w:pPr>
-      <w:r>
-        <w:rPr>
-          <w:b/>
-          <w:sz w:val="18"/>
-          <w:szCs w:val="18"/>
+        <w:rPr>
+          <w:sz w:val="24"/>
+          <w:szCs w:val="24"/>
+        </w:rPr>
+      </w:pPr>
+      <w:r>
+        <w:rPr>
+          <w:b/>
+          <w:sz w:val="24"/>
+          <w:szCs w:val="24"/>
         </w:rPr>
         <w:t>Positional and Keyword:</w:t>
       </w:r>
       <w:r>
+        <w:rPr>
+          <w:sz w:val="24"/>
+          <w:szCs w:val="24"/>
+        </w:rPr>
         <w:t xml:space="preserve"> If the matching between formal and actual parameters </w:t>
       </w:r>
       <w:proofErr w:type="gramStart"/>
       <w:r>
+        <w:rPr>
+          <w:sz w:val="24"/>
+          <w:szCs w:val="24"/>
+        </w:rPr>
         <w:t>is based</w:t>
       </w:r>
       <w:proofErr w:type="gramEnd"/>
       <w:r>
+        <w:rPr>
+          <w:sz w:val="24"/>
+          <w:szCs w:val="24"/>
+        </w:rPr>
         <w:t xml:space="preserve"> only on order then the language uses positional parameters. If each actual parameter can be associated </w:t>
       </w:r>
       <w:proofErr w:type="gramStart"/>
       <w:r>
+        <w:rPr>
+          <w:sz w:val="24"/>
+          <w:szCs w:val="24"/>
+        </w:rPr>
         <w:t>with</w:t>
       </w:r>
       <w:proofErr w:type="gramEnd"/>
       <w:r>
+        <w:rPr>
+          <w:sz w:val="24"/>
+          <w:szCs w:val="24"/>
+        </w:rPr>
         <w:t xml:space="preserve"> a formal parameter name in any order the language used keyword parameters. Ex </w:t>
       </w:r>
       <w:proofErr w:type="spellStart"/>
       <w:proofErr w:type="gramStart"/>
       <w:r>
+        <w:rPr>
+          <w:sz w:val="24"/>
+          <w:szCs w:val="24"/>
+        </w:rPr>
         <w:t>foo</w:t>
       </w:r>
       <w:proofErr w:type="spellEnd"/>
       <w:r>
+        <w:rPr>
+          <w:sz w:val="24"/>
+          <w:szCs w:val="24"/>
+        </w:rPr>
         <w:t>(</w:t>
       </w:r>
       <w:proofErr w:type="gramEnd"/>
       <w:r>
+        <w:rPr>
+          <w:sz w:val="24"/>
+          <w:szCs w:val="24"/>
+        </w:rPr>
         <w:t>bar=42)</w:t>
       </w:r>
     </w:p>
     <w:p>
       <w:pPr>
         <w:pStyle w:val="NoSpacing"/>
-      </w:pPr>
-      <w:r>
-        <w:rPr>
-          <w:b/>
+        <w:rPr>
+          <w:sz w:val="24"/>
+          <w:szCs w:val="24"/>
+        </w:rPr>
+      </w:pPr>
+      <w:proofErr w:type="gramStart"/>
+      <w:r>
+        <w:rPr>
+          <w:b/>
+          <w:sz w:val="24"/>
+          <w:szCs w:val="24"/>
         </w:rPr>
         <w:t>Parameter Passing:</w:t>
       </w:r>
       <w:r>
-        <w:t xml:space="preserve"> Pass by value – Only the value is passed (a copy), Pass by Result – A local variable is created and the value (result) is copied into caller at end of function., Pass by value result – Copy passed to function and Value copied back into caller and also called pass by copy, Pass by reference – Create and copy an alias, Pass by Name – As if parameter was textually substitute. Referencing environment must also be included for name lookups.</w:t>
-      </w:r>
-    </w:p>
-    <w:p>
-      <w:pPr>
-        <w:pStyle w:val="NoSpacing"/>
-      </w:pPr>
-      <w:r>
-        <w:rPr>
-          <w:b/>
+        <w:rPr>
+          <w:sz w:val="24"/>
+          <w:szCs w:val="24"/>
+        </w:rPr>
+        <w:t xml:space="preserve"> Pass by value – Only the value is passed (a copy), Pass by Result – A local variable is created and the value (result) is copied into caller at end of function., Pass by value result – Copy passed to function and Value copied back into caller and also called pass by copy, Pass by reference – Create and copy an alias, Pass by Name – As if parameter was textually substitute.</w:t>
+      </w:r>
+      <w:proofErr w:type="gramEnd"/>
+      <w:r>
+        <w:rPr>
+          <w:sz w:val="24"/>
+          <w:szCs w:val="24"/>
+        </w:rPr>
+        <w:t xml:space="preserve"> Referencing environment must also be included for name lookups.</w:t>
+      </w:r>
+    </w:p>
+    <w:p>
+      <w:pPr>
+        <w:pStyle w:val="NoSpacing"/>
+        <w:rPr>
+          <w:sz w:val="24"/>
+          <w:szCs w:val="24"/>
+        </w:rPr>
+      </w:pPr>
+      <w:r>
+        <w:rPr>
+          <w:b/>
+          <w:sz w:val="24"/>
+          <w:szCs w:val="24"/>
+        </w:rPr>
+        <w:t>Type Checking Parameters:</w:t>
+      </w:r>
+      <w:r>
+        <w:rPr>
+          <w:sz w:val="24"/>
+          <w:szCs w:val="24"/>
+        </w:rPr>
+        <w:t xml:space="preserve"> Do formal parameters have a type? Do formal and actual parameters have to match?</w:t>
+      </w:r>
+    </w:p>
+    <w:p>
+      <w:pPr>
+        <w:pStyle w:val="NoSpacing"/>
+        <w:rPr>
+          <w:sz w:val="24"/>
+          <w:szCs w:val="24"/>
+        </w:rPr>
+      </w:pPr>
+      <w:r>
+        <w:rPr>
+          <w:b/>
+          <w:sz w:val="24"/>
+          <w:szCs w:val="24"/>
+        </w:rPr>
+        <w:t>Multidimensional arrays as parameters:</w:t>
+      </w:r>
+      <w:r>
+        <w:rPr>
+          <w:sz w:val="24"/>
+          <w:szCs w:val="24"/>
+        </w:rPr>
+        <w:t xml:space="preserve"> A language needs to be able to build the array mapping. This complicates passing arrays. Sens a pointer and do pointer arithmetic. Less flexible functions (Specific array size and layout). More complex built in arrays.</w:t>
+      </w:r>
+    </w:p>
+    <w:p>
+      <w:pPr>
+        <w:pStyle w:val="NoSpacing"/>
+        <w:rPr>
+          <w:sz w:val="24"/>
+          <w:szCs w:val="24"/>
+        </w:rPr>
+      </w:pPr>
+      <w:r>
+        <w:rPr>
+          <w:b/>
+          <w:sz w:val="24"/>
+          <w:szCs w:val="24"/>
+        </w:rPr>
+        <w:t>Subprograms as parameters:</w:t>
+      </w:r>
+      <w:r>
+        <w:rPr>
+          <w:sz w:val="24"/>
+          <w:szCs w:val="24"/>
+        </w:rPr>
+        <w:t xml:space="preserve"> How can subprograms </w:t>
+      </w:r>
+      <w:proofErr w:type="gramStart"/>
+      <w:r>
+        <w:rPr>
+          <w:sz w:val="24"/>
+          <w:szCs w:val="24"/>
+        </w:rPr>
+        <w:t>be passed</w:t>
+      </w:r>
+      <w:proofErr w:type="gramEnd"/>
+      <w:r>
+        <w:rPr>
+          <w:sz w:val="24"/>
+          <w:szCs w:val="24"/>
+        </w:rPr>
+        <w:t xml:space="preserve"> – What restrictions are there? What is the referencing environment? Call statement- Shallow Binding, Passed function definition – deep binding, Specified at call site – ad hoc binding</w:t>
+      </w:r>
+    </w:p>
+    <w:p>
+      <w:pPr>
+        <w:pStyle w:val="NoSpacing"/>
+        <w:rPr>
+          <w:sz w:val="24"/>
+          <w:szCs w:val="24"/>
+        </w:rPr>
+      </w:pPr>
+      <w:r>
+        <w:rPr>
+          <w:b/>
+          <w:sz w:val="24"/>
+          <w:szCs w:val="24"/>
+        </w:rPr>
+        <w:t>Indirect Subprograms:</w:t>
+      </w:r>
+      <w:r>
+        <w:rPr>
+          <w:sz w:val="24"/>
+          <w:szCs w:val="24"/>
+        </w:rPr>
+        <w:t xml:space="preserve"> Function pointers delegates – A callable and assignable object. Virtual functions – Implemented in terms of indirect subprograms. </w:t>
+      </w:r>
+    </w:p>
+    <w:p>
+      <w:pPr>
+        <w:pStyle w:val="NoSpacing"/>
+        <w:rPr>
+          <w:sz w:val="24"/>
+          <w:szCs w:val="24"/>
+        </w:rPr>
+      </w:pPr>
+      <w:r>
+        <w:rPr>
+          <w:b/>
+          <w:sz w:val="24"/>
+          <w:szCs w:val="24"/>
+        </w:rPr>
+        <w:t>Overloaded functions:</w:t>
+      </w:r>
+      <w:r>
+        <w:rPr>
+          <w:sz w:val="24"/>
+          <w:szCs w:val="24"/>
+        </w:rPr>
+        <w:t xml:space="preserve"> Subprograms with the same name and referencing environment. Each must have a different protocol (number, type, and order of arguments).</w:t>
+      </w:r>
+    </w:p>
+    <w:p>
+      <w:pPr>
+        <w:pStyle w:val="NoSpacing"/>
+        <w:rPr>
+          <w:sz w:val="24"/>
+          <w:szCs w:val="24"/>
+        </w:rPr>
+      </w:pPr>
+      <w:r>
+        <w:rPr>
+          <w:b/>
+          <w:sz w:val="24"/>
+          <w:szCs w:val="24"/>
+        </w:rPr>
+        <w:t>Overloaded Operators:</w:t>
+      </w:r>
+      <w:r>
+        <w:rPr>
+          <w:sz w:val="24"/>
+          <w:szCs w:val="24"/>
+        </w:rPr>
+        <w:t xml:space="preserve"> Some languages (C++, Ada, Python, Ruby, others) allow operators to be overloaded. Usually some special function name </w:t>
+      </w:r>
+      <w:proofErr w:type="gramStart"/>
+      <w:r>
+        <w:rPr>
+          <w:sz w:val="24"/>
+          <w:szCs w:val="24"/>
+        </w:rPr>
+        <w:t>is invoked</w:t>
+      </w:r>
+      <w:proofErr w:type="gramEnd"/>
+      <w:r>
+        <w:rPr>
+          <w:sz w:val="24"/>
+          <w:szCs w:val="24"/>
+        </w:rPr>
+        <w:t xml:space="preserve"> by operator syntax.</w:t>
+      </w:r>
+    </w:p>
+    <w:p>
+      <w:pPr>
+        <w:pStyle w:val="NoSpacing"/>
+        <w:rPr>
+          <w:sz w:val="24"/>
+          <w:szCs w:val="24"/>
+        </w:rPr>
+      </w:pPr>
+      <w:r>
+        <w:rPr>
+          <w:b/>
+          <w:sz w:val="24"/>
+          <w:szCs w:val="24"/>
+        </w:rPr>
+        <w:t>Generic Subprograms:</w:t>
+      </w:r>
+      <w:r>
+        <w:rPr>
+          <w:sz w:val="24"/>
+          <w:szCs w:val="24"/>
+        </w:rPr>
+        <w:t xml:space="preserve"> Generic subprograms work on multiple types. The concept of a parameter is what the generic subprogram expects. A type </w:t>
+      </w:r>
+      <w:proofErr w:type="gramStart"/>
+      <w:r>
+        <w:rPr>
+          <w:sz w:val="24"/>
+          <w:szCs w:val="24"/>
+        </w:rPr>
+        <w:t>is said</w:t>
+      </w:r>
+      <w:proofErr w:type="gramEnd"/>
+      <w:r>
+        <w:rPr>
+          <w:sz w:val="24"/>
+          <w:szCs w:val="24"/>
+        </w:rPr>
+        <w:t xml:space="preserve"> to model the concept if it meets the requirements. Generic programs work on all types that model their concept. </w:t>
+      </w:r>
+    </w:p>
+    <w:p>
+      <w:pPr>
+        <w:pStyle w:val="NoSpacing"/>
+        <w:rPr>
+          <w:sz w:val="24"/>
+          <w:szCs w:val="24"/>
+        </w:rPr>
+      </w:pPr>
+      <w:r>
+        <w:rPr>
+          <w:b/>
+          <w:sz w:val="24"/>
+          <w:szCs w:val="24"/>
         </w:rPr>
         <w:lastRenderedPageBreak/>
-        <w:t>Type Checking Parameters:</w:t>
-      </w:r>
-      <w:r>
-        <w:t xml:space="preserve"> Do formal parameters have a type? Do formal and actual parameters have to match?</w:t>
-      </w:r>
-    </w:p>
-    <w:p>
-      <w:pPr>
-        <w:pStyle w:val="NoSpacing"/>
-      </w:pPr>
-      <w:r>
-        <w:rPr>
-          <w:b/>
-        </w:rPr>
-        <w:t>Multidimensional arrays as parameters:</w:t>
-      </w:r>
-      <w:r>
-        <w:t xml:space="preserve"> A language needs to be able to build the array mapping. This complicates passing arrays. Sens a pointer and do pointer arithmetic. Less flexible functions (Specific array size and layout). More complex built in arrays.</w:t>
-      </w:r>
-    </w:p>
-    <w:p>
-      <w:pPr>
-        <w:pStyle w:val="NoSpacing"/>
+        <w:t>Prologue and Epilogue:</w:t>
+      </w:r>
+      <w:r>
+        <w:rPr>
+          <w:sz w:val="24"/>
+          <w:szCs w:val="24"/>
+        </w:rPr>
+        <w:t xml:space="preserve"> Function call </w:t>
+      </w:r>
+      <w:proofErr w:type="gramStart"/>
+      <w:r>
+        <w:rPr>
+          <w:sz w:val="24"/>
+          <w:szCs w:val="24"/>
+        </w:rPr>
+        <w:t>must:</w:t>
+      </w:r>
+      <w:proofErr w:type="gramEnd"/>
+      <w:r>
+        <w:rPr>
+          <w:sz w:val="24"/>
+          <w:szCs w:val="24"/>
+        </w:rPr>
+        <w:t xml:space="preserve"> Suspend caller, compute and pass parameters, pass return address, Transfer control. Return must: Resolve out parameters, pass return value, return control, resume caller into previous state</w:t>
+      </w:r>
+    </w:p>
+    <w:p>
+      <w:pPr>
+        <w:pStyle w:val="NoSpacing"/>
+        <w:rPr>
+          <w:sz w:val="24"/>
+          <w:szCs w:val="24"/>
+        </w:rPr>
+      </w:pPr>
+      <w:r>
+        <w:rPr>
+          <w:b/>
+          <w:sz w:val="24"/>
+          <w:szCs w:val="24"/>
+        </w:rPr>
+        <w:t>Activation Records:</w:t>
+      </w:r>
+      <w:r>
+        <w:rPr>
+          <w:sz w:val="24"/>
+          <w:szCs w:val="24"/>
+        </w:rPr>
+        <w:t xml:space="preserve"> Data needed by every invocation of a function. Stack local variables. Parameters. Return address. Dynamic Link. Static Link</w:t>
+      </w:r>
+    </w:p>
+    <w:p>
+      <w:pPr>
+        <w:pStyle w:val="NoSpacing"/>
+        <w:rPr>
+          <w:sz w:val="24"/>
+          <w:szCs w:val="24"/>
+        </w:rPr>
+      </w:pPr>
+      <w:r>
+        <w:rPr>
+          <w:b/>
+          <w:sz w:val="24"/>
+          <w:szCs w:val="24"/>
+        </w:rPr>
+        <w:t>Example: Recursive Factorial:</w:t>
+      </w:r>
+      <w:r>
+        <w:rPr>
+          <w:sz w:val="24"/>
+          <w:szCs w:val="24"/>
+        </w:rPr>
+        <w:t xml:space="preserve"> </w:t>
+      </w:r>
+    </w:p>
+    <w:p>
+      <w:pPr>
+        <w:pStyle w:val="NoSpacing"/>
+        <w:rPr>
+          <w:sz w:val="24"/>
+          <w:szCs w:val="24"/>
+        </w:rPr>
+      </w:pPr>
+      <w:r>
+        <w:rPr>
+          <w:b/>
+          <w:sz w:val="24"/>
+          <w:szCs w:val="24"/>
+        </w:rPr>
+        <w:t>Blocks:</w:t>
+      </w:r>
+      <w:r>
+        <w:rPr>
+          <w:sz w:val="24"/>
+          <w:szCs w:val="24"/>
+        </w:rPr>
+        <w:t xml:space="preserve"> Entering a block adds a new activation record. Chains of static links used to lookup non-local names</w:t>
+      </w:r>
+    </w:p>
+    <w:p>
+      <w:pPr>
+        <w:pStyle w:val="NoSpacing"/>
+        <w:rPr>
+          <w:sz w:val="24"/>
+          <w:szCs w:val="24"/>
+        </w:rPr>
+      </w:pPr>
+      <w:r>
+        <w:rPr>
+          <w:b/>
+          <w:sz w:val="24"/>
+          <w:szCs w:val="24"/>
+        </w:rPr>
+        <w:t>Dynamic Scope:</w:t>
+      </w:r>
+      <w:r>
+        <w:rPr>
+          <w:sz w:val="24"/>
+          <w:szCs w:val="24"/>
+        </w:rPr>
+        <w:t xml:space="preserve"> Deep access – lookup names using dynamic links, Shallow access – maintain a stack for each name, Semantics are identical. </w:t>
+      </w:r>
+    </w:p>
+    <w:p>
+      <w:pPr>
+        <w:pStyle w:val="NoSpacing"/>
+        <w:rPr>
+          <w:sz w:val="24"/>
+          <w:szCs w:val="24"/>
+        </w:rPr>
       </w:pPr>
       <w:bookmarkStart w:id="0" w:name="_GoBack"/>
       <w:bookmarkEnd w:id="0"/>

</xml_diff>